<commit_message>
updating information on odd longlifed radioisotopes and Er-145 missing halflife time
</commit_message>
<xml_diff>
--- a/readme.docx
+++ b/readme.docx
@@ -644,13 +644,24 @@
           <w:ilvl w:val="0"/>
           <w:numId w:val="1"/>
         </w:numPr>
-      </w:pPr>
-      <w:proofErr w:type="spellStart"/>
-      <w:r>
+        <w:rPr>
+          <w:lang w:val="fr-FR"/>
+        </w:rPr>
+      </w:pPr>
+      <w:proofErr w:type="spellStart"/>
+      <w:proofErr w:type="gramStart"/>
+      <w:r>
+        <w:rPr>
+          <w:lang w:val="fr-FR"/>
+        </w:rPr>
         <w:t>gfortran</w:t>
       </w:r>
       <w:proofErr w:type="spellEnd"/>
-      <w:r>
+      <w:proofErr w:type="gramEnd"/>
+      <w:r>
+        <w:rPr>
+          <w:lang w:val="fr-FR"/>
+        </w:rPr>
         <w:t xml:space="preserve"> -o testcocktailDCC02.exe `./getdeps.exe testcocktailDCC02.f90`</w:t>
       </w:r>
     </w:p>
@@ -776,7 +787,1485 @@
     </w:p>
     <w:p>
       <w:r>
-        <w:t xml:space="preserve">The paper was made without the use of the binary file, which currently misses the orphan nuclides. </w:t>
+        <w:t xml:space="preserve">The paper was made without the use of the binary file. </w:t>
+      </w:r>
+    </w:p>
+    <w:p>
+      <w:pPr>
+        <w:tabs>
+          <w:tab w:val="left" w:pos="960"/>
+          <w:tab w:val="left" w:pos="1920"/>
+          <w:tab w:val="left" w:pos="2880"/>
+          <w:tab w:val="left" w:pos="3840"/>
+          <w:tab w:val="left" w:pos="4800"/>
+          <w:tab w:val="left" w:pos="5760"/>
+          <w:tab w:val="left" w:pos="6720"/>
+          <w:tab w:val="left" w:pos="7680"/>
+          <w:tab w:val="left" w:pos="8640"/>
+          <w:tab w:val="left" w:pos="9600"/>
+          <w:tab w:val="left" w:pos="10560"/>
+          <w:tab w:val="left" w:pos="11520"/>
+          <w:tab w:val="left" w:pos="12480"/>
+          <w:tab w:val="left" w:pos="13440"/>
+          <w:tab w:val="left" w:pos="14400"/>
+          <w:tab w:val="left" w:pos="15360"/>
+          <w:tab w:val="left" w:pos="16320"/>
+          <w:tab w:val="left" w:pos="17280"/>
+          <w:tab w:val="left" w:pos="18240"/>
+          <w:tab w:val="left" w:pos="19200"/>
+          <w:tab w:val="left" w:pos="20160"/>
+          <w:tab w:val="left" w:pos="21120"/>
+          <w:tab w:val="left" w:pos="22080"/>
+          <w:tab w:val="left" w:pos="23040"/>
+          <w:tab w:val="left" w:pos="24000"/>
+          <w:tab w:val="left" w:pos="24960"/>
+          <w:tab w:val="left" w:pos="25920"/>
+          <w:tab w:val="left" w:pos="26880"/>
+          <w:tab w:val="left" w:pos="27840"/>
+          <w:tab w:val="left" w:pos="28800"/>
+          <w:tab w:val="left" w:pos="29760"/>
+          <w:tab w:val="left" w:pos="30720"/>
+        </w:tabs>
+        <w:autoSpaceDE w:val="0"/>
+        <w:autoSpaceDN w:val="0"/>
+        <w:adjustRightInd w:val="0"/>
+        <w:spacing w:after="0" w:line="240" w:lineRule="auto"/>
+        <w:rPr>
+          <w:rFonts w:ascii="Consolas" w:hAnsi="Consolas" w:cs="Consolas"/>
+          <w:color w:val="000000"/>
+        </w:rPr>
+      </w:pPr>
+      <w:r>
+        <w:rPr>
+          <w:rFonts w:ascii="Consolas" w:hAnsi="Consolas" w:cs="Consolas"/>
+          <w:color w:val="000000"/>
+        </w:rPr>
+        <w:t>Several long-lived nuclides are currently considered as stable in the code because the ENDF-B database has no value in their numerical spontaneous decay description (MT = 457). these radionuclides are:</w:t>
+      </w:r>
+    </w:p>
+    <w:p>
+      <w:pPr>
+        <w:tabs>
+          <w:tab w:val="left" w:pos="960"/>
+          <w:tab w:val="left" w:pos="1920"/>
+          <w:tab w:val="left" w:pos="2880"/>
+          <w:tab w:val="left" w:pos="3840"/>
+          <w:tab w:val="left" w:pos="4800"/>
+          <w:tab w:val="left" w:pos="5760"/>
+          <w:tab w:val="left" w:pos="6720"/>
+          <w:tab w:val="left" w:pos="7680"/>
+          <w:tab w:val="left" w:pos="8640"/>
+          <w:tab w:val="left" w:pos="9600"/>
+          <w:tab w:val="left" w:pos="10560"/>
+          <w:tab w:val="left" w:pos="11520"/>
+          <w:tab w:val="left" w:pos="12480"/>
+          <w:tab w:val="left" w:pos="13440"/>
+          <w:tab w:val="left" w:pos="14400"/>
+          <w:tab w:val="left" w:pos="15360"/>
+          <w:tab w:val="left" w:pos="16320"/>
+          <w:tab w:val="left" w:pos="17280"/>
+          <w:tab w:val="left" w:pos="18240"/>
+          <w:tab w:val="left" w:pos="19200"/>
+          <w:tab w:val="left" w:pos="20160"/>
+          <w:tab w:val="left" w:pos="21120"/>
+          <w:tab w:val="left" w:pos="22080"/>
+          <w:tab w:val="left" w:pos="23040"/>
+          <w:tab w:val="left" w:pos="24000"/>
+          <w:tab w:val="left" w:pos="24960"/>
+          <w:tab w:val="left" w:pos="25920"/>
+          <w:tab w:val="left" w:pos="26880"/>
+          <w:tab w:val="left" w:pos="27840"/>
+          <w:tab w:val="left" w:pos="28800"/>
+          <w:tab w:val="left" w:pos="29760"/>
+          <w:tab w:val="left" w:pos="30720"/>
+        </w:tabs>
+        <w:autoSpaceDE w:val="0"/>
+        <w:autoSpaceDN w:val="0"/>
+        <w:adjustRightInd w:val="0"/>
+        <w:spacing w:after="0" w:line="240" w:lineRule="auto"/>
+        <w:rPr>
+          <w:rFonts w:ascii="Consolas" w:hAnsi="Consolas" w:cs="Consolas"/>
+          <w:color w:val="000000"/>
+        </w:rPr>
+      </w:pPr>
+      <w:r>
+        <w:rPr>
+          <w:rFonts w:ascii="Consolas" w:hAnsi="Consolas" w:cs="Consolas"/>
+          <w:color w:val="000000"/>
+        </w:rPr>
+        <w:t>•</w:t>
+      </w:r>
+      <w:r>
+        <w:rPr>
+          <w:rFonts w:ascii="Consolas" w:hAnsi="Consolas" w:cs="Consolas"/>
+          <w:color w:val="000000"/>
+        </w:rPr>
+        <w:tab/>
+        <w:t xml:space="preserve">Cr-50   </w:t>
+      </w:r>
+      <w:proofErr w:type="spellStart"/>
+      <w:r>
+        <w:rPr>
+          <w:rFonts w:ascii="Consolas" w:hAnsi="Consolas" w:cs="Consolas"/>
+          <w:color w:val="000000"/>
+        </w:rPr>
+        <w:t>halflive</w:t>
+      </w:r>
+      <w:proofErr w:type="spellEnd"/>
+      <w:r>
+        <w:rPr>
+          <w:rFonts w:ascii="Consolas" w:hAnsi="Consolas" w:cs="Consolas"/>
+          <w:color w:val="000000"/>
+        </w:rPr>
+        <w:t>: 1.3    e18</w:t>
+      </w:r>
+      <w:r>
+        <w:rPr>
+          <w:rFonts w:ascii="Consolas" w:hAnsi="Consolas" w:cs="Consolas"/>
+          <w:color w:val="000000"/>
+        </w:rPr>
+        <w:tab/>
+        <w:t>[year]</w:t>
+      </w:r>
+    </w:p>
+    <w:p>
+      <w:pPr>
+        <w:tabs>
+          <w:tab w:val="left" w:pos="960"/>
+          <w:tab w:val="left" w:pos="1920"/>
+          <w:tab w:val="left" w:pos="2880"/>
+          <w:tab w:val="left" w:pos="3840"/>
+          <w:tab w:val="left" w:pos="4800"/>
+          <w:tab w:val="left" w:pos="5760"/>
+          <w:tab w:val="left" w:pos="6720"/>
+          <w:tab w:val="left" w:pos="7680"/>
+          <w:tab w:val="left" w:pos="8640"/>
+          <w:tab w:val="left" w:pos="9600"/>
+          <w:tab w:val="left" w:pos="10560"/>
+          <w:tab w:val="left" w:pos="11520"/>
+          <w:tab w:val="left" w:pos="12480"/>
+          <w:tab w:val="left" w:pos="13440"/>
+          <w:tab w:val="left" w:pos="14400"/>
+          <w:tab w:val="left" w:pos="15360"/>
+          <w:tab w:val="left" w:pos="16320"/>
+          <w:tab w:val="left" w:pos="17280"/>
+          <w:tab w:val="left" w:pos="18240"/>
+          <w:tab w:val="left" w:pos="19200"/>
+          <w:tab w:val="left" w:pos="20160"/>
+          <w:tab w:val="left" w:pos="21120"/>
+          <w:tab w:val="left" w:pos="22080"/>
+          <w:tab w:val="left" w:pos="23040"/>
+          <w:tab w:val="left" w:pos="24000"/>
+          <w:tab w:val="left" w:pos="24960"/>
+          <w:tab w:val="left" w:pos="25920"/>
+          <w:tab w:val="left" w:pos="26880"/>
+          <w:tab w:val="left" w:pos="27840"/>
+          <w:tab w:val="left" w:pos="28800"/>
+          <w:tab w:val="left" w:pos="29760"/>
+          <w:tab w:val="left" w:pos="30720"/>
+        </w:tabs>
+        <w:autoSpaceDE w:val="0"/>
+        <w:autoSpaceDN w:val="0"/>
+        <w:adjustRightInd w:val="0"/>
+        <w:spacing w:after="0" w:line="240" w:lineRule="auto"/>
+        <w:rPr>
+          <w:rFonts w:ascii="Consolas" w:hAnsi="Consolas" w:cs="Consolas"/>
+          <w:color w:val="000000"/>
+        </w:rPr>
+      </w:pPr>
+      <w:r>
+        <w:rPr>
+          <w:rFonts w:ascii="Consolas" w:hAnsi="Consolas" w:cs="Consolas"/>
+          <w:color w:val="000000"/>
+        </w:rPr>
+        <w:t>•</w:t>
+      </w:r>
+      <w:r>
+        <w:rPr>
+          <w:rFonts w:ascii="Consolas" w:hAnsi="Consolas" w:cs="Consolas"/>
+          <w:color w:val="000000"/>
+        </w:rPr>
+        <w:tab/>
+        <w:t xml:space="preserve">Zn-70   </w:t>
+      </w:r>
+      <w:proofErr w:type="spellStart"/>
+      <w:r>
+        <w:rPr>
+          <w:rFonts w:ascii="Consolas" w:hAnsi="Consolas" w:cs="Consolas"/>
+          <w:color w:val="000000"/>
+        </w:rPr>
+        <w:t>halflive</w:t>
+      </w:r>
+      <w:proofErr w:type="spellEnd"/>
+      <w:r>
+        <w:rPr>
+          <w:rFonts w:ascii="Consolas" w:hAnsi="Consolas" w:cs="Consolas"/>
+          <w:color w:val="000000"/>
+        </w:rPr>
+        <w:t>: &gt;= 3.8 e18</w:t>
+      </w:r>
+      <w:r>
+        <w:rPr>
+          <w:rFonts w:ascii="Consolas" w:hAnsi="Consolas" w:cs="Consolas"/>
+          <w:color w:val="000000"/>
+        </w:rPr>
+        <w:tab/>
+        <w:t>[year]</w:t>
+      </w:r>
+    </w:p>
+    <w:p>
+      <w:pPr>
+        <w:tabs>
+          <w:tab w:val="left" w:pos="960"/>
+          <w:tab w:val="left" w:pos="1920"/>
+          <w:tab w:val="left" w:pos="2880"/>
+          <w:tab w:val="left" w:pos="3840"/>
+          <w:tab w:val="left" w:pos="4800"/>
+          <w:tab w:val="left" w:pos="5760"/>
+          <w:tab w:val="left" w:pos="6720"/>
+          <w:tab w:val="left" w:pos="7680"/>
+          <w:tab w:val="left" w:pos="8640"/>
+          <w:tab w:val="left" w:pos="9600"/>
+          <w:tab w:val="left" w:pos="10560"/>
+          <w:tab w:val="left" w:pos="11520"/>
+          <w:tab w:val="left" w:pos="12480"/>
+          <w:tab w:val="left" w:pos="13440"/>
+          <w:tab w:val="left" w:pos="14400"/>
+          <w:tab w:val="left" w:pos="15360"/>
+          <w:tab w:val="left" w:pos="16320"/>
+          <w:tab w:val="left" w:pos="17280"/>
+          <w:tab w:val="left" w:pos="18240"/>
+          <w:tab w:val="left" w:pos="19200"/>
+          <w:tab w:val="left" w:pos="20160"/>
+          <w:tab w:val="left" w:pos="21120"/>
+          <w:tab w:val="left" w:pos="22080"/>
+          <w:tab w:val="left" w:pos="23040"/>
+          <w:tab w:val="left" w:pos="24000"/>
+          <w:tab w:val="left" w:pos="24960"/>
+          <w:tab w:val="left" w:pos="25920"/>
+          <w:tab w:val="left" w:pos="26880"/>
+          <w:tab w:val="left" w:pos="27840"/>
+          <w:tab w:val="left" w:pos="28800"/>
+          <w:tab w:val="left" w:pos="29760"/>
+          <w:tab w:val="left" w:pos="30720"/>
+        </w:tabs>
+        <w:autoSpaceDE w:val="0"/>
+        <w:autoSpaceDN w:val="0"/>
+        <w:adjustRightInd w:val="0"/>
+        <w:spacing w:after="0" w:line="240" w:lineRule="auto"/>
+        <w:rPr>
+          <w:rFonts w:ascii="Consolas" w:hAnsi="Consolas" w:cs="Consolas"/>
+          <w:color w:val="000000"/>
+        </w:rPr>
+      </w:pPr>
+      <w:r>
+        <w:rPr>
+          <w:rFonts w:ascii="Consolas" w:hAnsi="Consolas" w:cs="Consolas"/>
+          <w:color w:val="000000"/>
+        </w:rPr>
+        <w:t>•</w:t>
+      </w:r>
+      <w:r>
+        <w:rPr>
+          <w:rFonts w:ascii="Consolas" w:hAnsi="Consolas" w:cs="Consolas"/>
+          <w:color w:val="000000"/>
+        </w:rPr>
+        <w:tab/>
+        <w:t xml:space="preserve">Se-82   </w:t>
+      </w:r>
+      <w:proofErr w:type="spellStart"/>
+      <w:r>
+        <w:rPr>
+          <w:rFonts w:ascii="Consolas" w:hAnsi="Consolas" w:cs="Consolas"/>
+          <w:color w:val="000000"/>
+        </w:rPr>
+        <w:t>halflive</w:t>
+      </w:r>
+      <w:proofErr w:type="spellEnd"/>
+      <w:r>
+        <w:rPr>
+          <w:rFonts w:ascii="Consolas" w:hAnsi="Consolas" w:cs="Consolas"/>
+          <w:color w:val="000000"/>
+        </w:rPr>
+        <w:t>: 9.6    e19</w:t>
+      </w:r>
+      <w:r>
+        <w:rPr>
+          <w:rFonts w:ascii="Consolas" w:hAnsi="Consolas" w:cs="Consolas"/>
+          <w:color w:val="000000"/>
+        </w:rPr>
+        <w:tab/>
+        <w:t>[year]</w:t>
+      </w:r>
+    </w:p>
+    <w:p>
+      <w:pPr>
+        <w:tabs>
+          <w:tab w:val="left" w:pos="960"/>
+          <w:tab w:val="left" w:pos="1920"/>
+          <w:tab w:val="left" w:pos="2880"/>
+          <w:tab w:val="left" w:pos="3840"/>
+          <w:tab w:val="left" w:pos="4800"/>
+          <w:tab w:val="left" w:pos="5760"/>
+          <w:tab w:val="left" w:pos="6720"/>
+          <w:tab w:val="left" w:pos="7680"/>
+          <w:tab w:val="left" w:pos="8640"/>
+          <w:tab w:val="left" w:pos="9600"/>
+          <w:tab w:val="left" w:pos="10560"/>
+          <w:tab w:val="left" w:pos="11520"/>
+          <w:tab w:val="left" w:pos="12480"/>
+          <w:tab w:val="left" w:pos="13440"/>
+          <w:tab w:val="left" w:pos="14400"/>
+          <w:tab w:val="left" w:pos="15360"/>
+          <w:tab w:val="left" w:pos="16320"/>
+          <w:tab w:val="left" w:pos="17280"/>
+          <w:tab w:val="left" w:pos="18240"/>
+          <w:tab w:val="left" w:pos="19200"/>
+          <w:tab w:val="left" w:pos="20160"/>
+          <w:tab w:val="left" w:pos="21120"/>
+          <w:tab w:val="left" w:pos="22080"/>
+          <w:tab w:val="left" w:pos="23040"/>
+          <w:tab w:val="left" w:pos="24000"/>
+          <w:tab w:val="left" w:pos="24960"/>
+          <w:tab w:val="left" w:pos="25920"/>
+          <w:tab w:val="left" w:pos="26880"/>
+          <w:tab w:val="left" w:pos="27840"/>
+          <w:tab w:val="left" w:pos="28800"/>
+          <w:tab w:val="left" w:pos="29760"/>
+          <w:tab w:val="left" w:pos="30720"/>
+        </w:tabs>
+        <w:autoSpaceDE w:val="0"/>
+        <w:autoSpaceDN w:val="0"/>
+        <w:adjustRightInd w:val="0"/>
+        <w:spacing w:after="0" w:line="240" w:lineRule="auto"/>
+        <w:rPr>
+          <w:rFonts w:ascii="Consolas" w:hAnsi="Consolas" w:cs="Consolas"/>
+          <w:color w:val="000000"/>
+        </w:rPr>
+      </w:pPr>
+      <w:r>
+        <w:rPr>
+          <w:rFonts w:ascii="Consolas" w:hAnsi="Consolas" w:cs="Consolas"/>
+          <w:color w:val="000000"/>
+        </w:rPr>
+        <w:t>•</w:t>
+      </w:r>
+      <w:r>
+        <w:rPr>
+          <w:rFonts w:ascii="Consolas" w:hAnsi="Consolas" w:cs="Consolas"/>
+          <w:color w:val="000000"/>
+        </w:rPr>
+        <w:tab/>
+        <w:t>Te-</w:t>
+      </w:r>
+      <w:proofErr w:type="gramStart"/>
+      <w:r>
+        <w:rPr>
+          <w:rFonts w:ascii="Consolas" w:hAnsi="Consolas" w:cs="Consolas"/>
+          <w:color w:val="000000"/>
+        </w:rPr>
+        <w:t xml:space="preserve">123  </w:t>
+      </w:r>
+      <w:proofErr w:type="spellStart"/>
+      <w:r>
+        <w:rPr>
+          <w:rFonts w:ascii="Consolas" w:hAnsi="Consolas" w:cs="Consolas"/>
+          <w:color w:val="000000"/>
+        </w:rPr>
+        <w:t>halflive</w:t>
+      </w:r>
+      <w:proofErr w:type="spellEnd"/>
+      <w:proofErr w:type="gramEnd"/>
+      <w:r>
+        <w:rPr>
+          <w:rFonts w:ascii="Consolas" w:hAnsi="Consolas" w:cs="Consolas"/>
+          <w:color w:val="000000"/>
+        </w:rPr>
+        <w:t>: &gt;9.2   e16</w:t>
+      </w:r>
+      <w:r>
+        <w:rPr>
+          <w:rFonts w:ascii="Consolas" w:hAnsi="Consolas" w:cs="Consolas"/>
+          <w:color w:val="000000"/>
+        </w:rPr>
+        <w:tab/>
+        <w:t>[year]</w:t>
+      </w:r>
+    </w:p>
+    <w:p>
+      <w:pPr>
+        <w:tabs>
+          <w:tab w:val="left" w:pos="960"/>
+          <w:tab w:val="left" w:pos="1920"/>
+          <w:tab w:val="left" w:pos="2880"/>
+          <w:tab w:val="left" w:pos="3840"/>
+          <w:tab w:val="left" w:pos="4800"/>
+          <w:tab w:val="left" w:pos="5760"/>
+          <w:tab w:val="left" w:pos="6720"/>
+          <w:tab w:val="left" w:pos="7680"/>
+          <w:tab w:val="left" w:pos="8640"/>
+          <w:tab w:val="left" w:pos="9600"/>
+          <w:tab w:val="left" w:pos="10560"/>
+          <w:tab w:val="left" w:pos="11520"/>
+          <w:tab w:val="left" w:pos="12480"/>
+          <w:tab w:val="left" w:pos="13440"/>
+          <w:tab w:val="left" w:pos="14400"/>
+          <w:tab w:val="left" w:pos="15360"/>
+          <w:tab w:val="left" w:pos="16320"/>
+          <w:tab w:val="left" w:pos="17280"/>
+          <w:tab w:val="left" w:pos="18240"/>
+          <w:tab w:val="left" w:pos="19200"/>
+          <w:tab w:val="left" w:pos="20160"/>
+          <w:tab w:val="left" w:pos="21120"/>
+          <w:tab w:val="left" w:pos="22080"/>
+          <w:tab w:val="left" w:pos="23040"/>
+          <w:tab w:val="left" w:pos="24000"/>
+          <w:tab w:val="left" w:pos="24960"/>
+          <w:tab w:val="left" w:pos="25920"/>
+          <w:tab w:val="left" w:pos="26880"/>
+          <w:tab w:val="left" w:pos="27840"/>
+          <w:tab w:val="left" w:pos="28800"/>
+          <w:tab w:val="left" w:pos="29760"/>
+          <w:tab w:val="left" w:pos="30720"/>
+        </w:tabs>
+        <w:autoSpaceDE w:val="0"/>
+        <w:autoSpaceDN w:val="0"/>
+        <w:adjustRightInd w:val="0"/>
+        <w:spacing w:after="0" w:line="240" w:lineRule="auto"/>
+        <w:rPr>
+          <w:rFonts w:ascii="Consolas" w:hAnsi="Consolas" w:cs="Consolas"/>
+          <w:color w:val="000000"/>
+        </w:rPr>
+      </w:pPr>
+      <w:r>
+        <w:rPr>
+          <w:rFonts w:ascii="Consolas" w:hAnsi="Consolas" w:cs="Consolas"/>
+          <w:color w:val="000000"/>
+        </w:rPr>
+        <w:t>•</w:t>
+      </w:r>
+      <w:r>
+        <w:rPr>
+          <w:rFonts w:ascii="Consolas" w:hAnsi="Consolas" w:cs="Consolas"/>
+          <w:color w:val="000000"/>
+        </w:rPr>
+        <w:tab/>
+        <w:t>Te-</w:t>
+      </w:r>
+      <w:proofErr w:type="gramStart"/>
+      <w:r>
+        <w:rPr>
+          <w:rFonts w:ascii="Consolas" w:hAnsi="Consolas" w:cs="Consolas"/>
+          <w:color w:val="000000"/>
+        </w:rPr>
+        <w:t xml:space="preserve">130  </w:t>
+      </w:r>
+      <w:proofErr w:type="spellStart"/>
+      <w:r>
+        <w:rPr>
+          <w:rFonts w:ascii="Consolas" w:hAnsi="Consolas" w:cs="Consolas"/>
+          <w:color w:val="000000"/>
+        </w:rPr>
+        <w:t>halflive</w:t>
+      </w:r>
+      <w:proofErr w:type="spellEnd"/>
+      <w:proofErr w:type="gramEnd"/>
+      <w:r>
+        <w:rPr>
+          <w:rFonts w:ascii="Consolas" w:hAnsi="Consolas" w:cs="Consolas"/>
+          <w:color w:val="000000"/>
+        </w:rPr>
+        <w:t>: 7.9    e20</w:t>
+      </w:r>
+      <w:r>
+        <w:rPr>
+          <w:rFonts w:ascii="Consolas" w:hAnsi="Consolas" w:cs="Consolas"/>
+          <w:color w:val="000000"/>
+        </w:rPr>
+        <w:tab/>
+        <w:t>[year]</w:t>
+      </w:r>
+    </w:p>
+    <w:p>
+      <w:pPr>
+        <w:tabs>
+          <w:tab w:val="left" w:pos="960"/>
+          <w:tab w:val="left" w:pos="1920"/>
+          <w:tab w:val="left" w:pos="2880"/>
+          <w:tab w:val="left" w:pos="3840"/>
+          <w:tab w:val="left" w:pos="4800"/>
+          <w:tab w:val="left" w:pos="5760"/>
+          <w:tab w:val="left" w:pos="6720"/>
+          <w:tab w:val="left" w:pos="7680"/>
+          <w:tab w:val="left" w:pos="8640"/>
+          <w:tab w:val="left" w:pos="9600"/>
+          <w:tab w:val="left" w:pos="10560"/>
+          <w:tab w:val="left" w:pos="11520"/>
+          <w:tab w:val="left" w:pos="12480"/>
+          <w:tab w:val="left" w:pos="13440"/>
+          <w:tab w:val="left" w:pos="14400"/>
+          <w:tab w:val="left" w:pos="15360"/>
+          <w:tab w:val="left" w:pos="16320"/>
+          <w:tab w:val="left" w:pos="17280"/>
+          <w:tab w:val="left" w:pos="18240"/>
+          <w:tab w:val="left" w:pos="19200"/>
+          <w:tab w:val="left" w:pos="20160"/>
+          <w:tab w:val="left" w:pos="21120"/>
+          <w:tab w:val="left" w:pos="22080"/>
+          <w:tab w:val="left" w:pos="23040"/>
+          <w:tab w:val="left" w:pos="24000"/>
+          <w:tab w:val="left" w:pos="24960"/>
+          <w:tab w:val="left" w:pos="25920"/>
+          <w:tab w:val="left" w:pos="26880"/>
+          <w:tab w:val="left" w:pos="27840"/>
+          <w:tab w:val="left" w:pos="28800"/>
+          <w:tab w:val="left" w:pos="29760"/>
+          <w:tab w:val="left" w:pos="30720"/>
+        </w:tabs>
+        <w:autoSpaceDE w:val="0"/>
+        <w:autoSpaceDN w:val="0"/>
+        <w:adjustRightInd w:val="0"/>
+        <w:spacing w:after="0" w:line="240" w:lineRule="auto"/>
+        <w:rPr>
+          <w:rFonts w:ascii="Consolas" w:hAnsi="Consolas" w:cs="Consolas"/>
+          <w:color w:val="000000"/>
+        </w:rPr>
+      </w:pPr>
+      <w:r>
+        <w:rPr>
+          <w:rFonts w:ascii="Consolas" w:hAnsi="Consolas" w:cs="Consolas"/>
+          <w:color w:val="000000"/>
+        </w:rPr>
+        <w:t>•</w:t>
+      </w:r>
+      <w:r>
+        <w:rPr>
+          <w:rFonts w:ascii="Consolas" w:hAnsi="Consolas" w:cs="Consolas"/>
+          <w:color w:val="000000"/>
+        </w:rPr>
+        <w:tab/>
+        <w:t>Xe-</w:t>
+      </w:r>
+      <w:proofErr w:type="gramStart"/>
+      <w:r>
+        <w:rPr>
+          <w:rFonts w:ascii="Consolas" w:hAnsi="Consolas" w:cs="Consolas"/>
+          <w:color w:val="000000"/>
+        </w:rPr>
+        <w:t xml:space="preserve">124  </w:t>
+      </w:r>
+      <w:proofErr w:type="spellStart"/>
+      <w:r>
+        <w:rPr>
+          <w:rFonts w:ascii="Consolas" w:hAnsi="Consolas" w:cs="Consolas"/>
+          <w:color w:val="000000"/>
+        </w:rPr>
+        <w:t>halflive</w:t>
+      </w:r>
+      <w:proofErr w:type="spellEnd"/>
+      <w:proofErr w:type="gramEnd"/>
+      <w:r>
+        <w:rPr>
+          <w:rFonts w:ascii="Consolas" w:hAnsi="Consolas" w:cs="Consolas"/>
+          <w:color w:val="000000"/>
+        </w:rPr>
+        <w:t>: 1.6    e14</w:t>
+      </w:r>
+      <w:r>
+        <w:rPr>
+          <w:rFonts w:ascii="Consolas" w:hAnsi="Consolas" w:cs="Consolas"/>
+          <w:color w:val="000000"/>
+        </w:rPr>
+        <w:tab/>
+        <w:t>[year]</w:t>
+      </w:r>
+    </w:p>
+    <w:p>
+      <w:pPr>
+        <w:tabs>
+          <w:tab w:val="left" w:pos="960"/>
+          <w:tab w:val="left" w:pos="1920"/>
+          <w:tab w:val="left" w:pos="2880"/>
+          <w:tab w:val="left" w:pos="3840"/>
+          <w:tab w:val="left" w:pos="4800"/>
+          <w:tab w:val="left" w:pos="5760"/>
+          <w:tab w:val="left" w:pos="6720"/>
+          <w:tab w:val="left" w:pos="7680"/>
+          <w:tab w:val="left" w:pos="8640"/>
+          <w:tab w:val="left" w:pos="9600"/>
+          <w:tab w:val="left" w:pos="10560"/>
+          <w:tab w:val="left" w:pos="11520"/>
+          <w:tab w:val="left" w:pos="12480"/>
+          <w:tab w:val="left" w:pos="13440"/>
+          <w:tab w:val="left" w:pos="14400"/>
+          <w:tab w:val="left" w:pos="15360"/>
+          <w:tab w:val="left" w:pos="16320"/>
+          <w:tab w:val="left" w:pos="17280"/>
+          <w:tab w:val="left" w:pos="18240"/>
+          <w:tab w:val="left" w:pos="19200"/>
+          <w:tab w:val="left" w:pos="20160"/>
+          <w:tab w:val="left" w:pos="21120"/>
+          <w:tab w:val="left" w:pos="22080"/>
+          <w:tab w:val="left" w:pos="23040"/>
+          <w:tab w:val="left" w:pos="24000"/>
+          <w:tab w:val="left" w:pos="24960"/>
+          <w:tab w:val="left" w:pos="25920"/>
+          <w:tab w:val="left" w:pos="26880"/>
+          <w:tab w:val="left" w:pos="27840"/>
+          <w:tab w:val="left" w:pos="28800"/>
+          <w:tab w:val="left" w:pos="29760"/>
+          <w:tab w:val="left" w:pos="30720"/>
+        </w:tabs>
+        <w:autoSpaceDE w:val="0"/>
+        <w:autoSpaceDN w:val="0"/>
+        <w:adjustRightInd w:val="0"/>
+        <w:spacing w:after="0" w:line="240" w:lineRule="auto"/>
+        <w:rPr>
+          <w:rFonts w:ascii="Consolas" w:hAnsi="Consolas" w:cs="Consolas"/>
+          <w:color w:val="000000"/>
+        </w:rPr>
+      </w:pPr>
+      <w:r>
+        <w:rPr>
+          <w:rFonts w:ascii="Consolas" w:hAnsi="Consolas" w:cs="Consolas"/>
+          <w:color w:val="000000"/>
+        </w:rPr>
+        <w:t>•</w:t>
+      </w:r>
+      <w:r>
+        <w:rPr>
+          <w:rFonts w:ascii="Consolas" w:hAnsi="Consolas" w:cs="Consolas"/>
+          <w:color w:val="000000"/>
+        </w:rPr>
+        <w:tab/>
+        <w:t>Xe-</w:t>
+      </w:r>
+      <w:proofErr w:type="gramStart"/>
+      <w:r>
+        <w:rPr>
+          <w:rFonts w:ascii="Consolas" w:hAnsi="Consolas" w:cs="Consolas"/>
+          <w:color w:val="000000"/>
+        </w:rPr>
+        <w:t xml:space="preserve">134  </w:t>
+      </w:r>
+      <w:proofErr w:type="spellStart"/>
+      <w:r>
+        <w:rPr>
+          <w:rFonts w:ascii="Consolas" w:hAnsi="Consolas" w:cs="Consolas"/>
+          <w:color w:val="000000"/>
+        </w:rPr>
+        <w:t>halflive</w:t>
+      </w:r>
+      <w:proofErr w:type="spellEnd"/>
+      <w:proofErr w:type="gramEnd"/>
+      <w:r>
+        <w:rPr>
+          <w:rFonts w:ascii="Consolas" w:hAnsi="Consolas" w:cs="Consolas"/>
+          <w:color w:val="000000"/>
+        </w:rPr>
+        <w:t>: 5.8    e22</w:t>
+      </w:r>
+      <w:r>
+        <w:rPr>
+          <w:rFonts w:ascii="Consolas" w:hAnsi="Consolas" w:cs="Consolas"/>
+          <w:color w:val="000000"/>
+        </w:rPr>
+        <w:tab/>
+        <w:t>[year]</w:t>
+      </w:r>
+    </w:p>
+    <w:p>
+      <w:pPr>
+        <w:tabs>
+          <w:tab w:val="left" w:pos="960"/>
+          <w:tab w:val="left" w:pos="1920"/>
+          <w:tab w:val="left" w:pos="2880"/>
+          <w:tab w:val="left" w:pos="3840"/>
+          <w:tab w:val="left" w:pos="4800"/>
+          <w:tab w:val="left" w:pos="5760"/>
+          <w:tab w:val="left" w:pos="6720"/>
+          <w:tab w:val="left" w:pos="7680"/>
+          <w:tab w:val="left" w:pos="8640"/>
+          <w:tab w:val="left" w:pos="9600"/>
+          <w:tab w:val="left" w:pos="10560"/>
+          <w:tab w:val="left" w:pos="11520"/>
+          <w:tab w:val="left" w:pos="12480"/>
+          <w:tab w:val="left" w:pos="13440"/>
+          <w:tab w:val="left" w:pos="14400"/>
+          <w:tab w:val="left" w:pos="15360"/>
+          <w:tab w:val="left" w:pos="16320"/>
+          <w:tab w:val="left" w:pos="17280"/>
+          <w:tab w:val="left" w:pos="18240"/>
+          <w:tab w:val="left" w:pos="19200"/>
+          <w:tab w:val="left" w:pos="20160"/>
+          <w:tab w:val="left" w:pos="21120"/>
+          <w:tab w:val="left" w:pos="22080"/>
+          <w:tab w:val="left" w:pos="23040"/>
+          <w:tab w:val="left" w:pos="24000"/>
+          <w:tab w:val="left" w:pos="24960"/>
+          <w:tab w:val="left" w:pos="25920"/>
+          <w:tab w:val="left" w:pos="26880"/>
+          <w:tab w:val="left" w:pos="27840"/>
+          <w:tab w:val="left" w:pos="28800"/>
+          <w:tab w:val="left" w:pos="29760"/>
+          <w:tab w:val="left" w:pos="30720"/>
+        </w:tabs>
+        <w:autoSpaceDE w:val="0"/>
+        <w:autoSpaceDN w:val="0"/>
+        <w:adjustRightInd w:val="0"/>
+        <w:spacing w:after="0" w:line="240" w:lineRule="auto"/>
+        <w:rPr>
+          <w:rFonts w:ascii="Consolas" w:hAnsi="Consolas" w:cs="Consolas"/>
+          <w:color w:val="000000"/>
+        </w:rPr>
+      </w:pPr>
+      <w:r>
+        <w:rPr>
+          <w:rFonts w:ascii="Consolas" w:hAnsi="Consolas" w:cs="Consolas"/>
+          <w:color w:val="000000"/>
+        </w:rPr>
+        <w:t>•</w:t>
+      </w:r>
+      <w:r>
+        <w:rPr>
+          <w:rFonts w:ascii="Consolas" w:hAnsi="Consolas" w:cs="Consolas"/>
+          <w:color w:val="000000"/>
+        </w:rPr>
+        <w:tab/>
+        <w:t>Xe-</w:t>
+      </w:r>
+      <w:proofErr w:type="gramStart"/>
+      <w:r>
+        <w:rPr>
+          <w:rFonts w:ascii="Consolas" w:hAnsi="Consolas" w:cs="Consolas"/>
+          <w:color w:val="000000"/>
+        </w:rPr>
+        <w:t xml:space="preserve">136  </w:t>
+      </w:r>
+      <w:proofErr w:type="spellStart"/>
+      <w:r>
+        <w:rPr>
+          <w:rFonts w:ascii="Consolas" w:hAnsi="Consolas" w:cs="Consolas"/>
+          <w:color w:val="000000"/>
+        </w:rPr>
+        <w:t>halflive</w:t>
+      </w:r>
+      <w:proofErr w:type="spellEnd"/>
+      <w:proofErr w:type="gramEnd"/>
+      <w:r>
+        <w:rPr>
+          <w:rFonts w:ascii="Consolas" w:hAnsi="Consolas" w:cs="Consolas"/>
+          <w:color w:val="000000"/>
+        </w:rPr>
+        <w:t>: 2.165  e21</w:t>
+      </w:r>
+      <w:r>
+        <w:rPr>
+          <w:rFonts w:ascii="Consolas" w:hAnsi="Consolas" w:cs="Consolas"/>
+          <w:color w:val="000000"/>
+        </w:rPr>
+        <w:tab/>
+        <w:t>[year]</w:t>
+      </w:r>
+    </w:p>
+    <w:p>
+      <w:pPr>
+        <w:tabs>
+          <w:tab w:val="left" w:pos="960"/>
+          <w:tab w:val="left" w:pos="1920"/>
+          <w:tab w:val="left" w:pos="2880"/>
+          <w:tab w:val="left" w:pos="3840"/>
+          <w:tab w:val="left" w:pos="4800"/>
+          <w:tab w:val="left" w:pos="5760"/>
+          <w:tab w:val="left" w:pos="6720"/>
+          <w:tab w:val="left" w:pos="7680"/>
+          <w:tab w:val="left" w:pos="8640"/>
+          <w:tab w:val="left" w:pos="9600"/>
+          <w:tab w:val="left" w:pos="10560"/>
+          <w:tab w:val="left" w:pos="11520"/>
+          <w:tab w:val="left" w:pos="12480"/>
+          <w:tab w:val="left" w:pos="13440"/>
+          <w:tab w:val="left" w:pos="14400"/>
+          <w:tab w:val="left" w:pos="15360"/>
+          <w:tab w:val="left" w:pos="16320"/>
+          <w:tab w:val="left" w:pos="17280"/>
+          <w:tab w:val="left" w:pos="18240"/>
+          <w:tab w:val="left" w:pos="19200"/>
+          <w:tab w:val="left" w:pos="20160"/>
+          <w:tab w:val="left" w:pos="21120"/>
+          <w:tab w:val="left" w:pos="22080"/>
+          <w:tab w:val="left" w:pos="23040"/>
+          <w:tab w:val="left" w:pos="24000"/>
+          <w:tab w:val="left" w:pos="24960"/>
+          <w:tab w:val="left" w:pos="25920"/>
+          <w:tab w:val="left" w:pos="26880"/>
+          <w:tab w:val="left" w:pos="27840"/>
+          <w:tab w:val="left" w:pos="28800"/>
+          <w:tab w:val="left" w:pos="29760"/>
+          <w:tab w:val="left" w:pos="30720"/>
+        </w:tabs>
+        <w:autoSpaceDE w:val="0"/>
+        <w:autoSpaceDN w:val="0"/>
+        <w:adjustRightInd w:val="0"/>
+        <w:spacing w:after="0" w:line="240" w:lineRule="auto"/>
+        <w:rPr>
+          <w:rFonts w:ascii="Consolas" w:hAnsi="Consolas" w:cs="Consolas"/>
+          <w:color w:val="000000"/>
+        </w:rPr>
+      </w:pPr>
+      <w:r>
+        <w:rPr>
+          <w:rFonts w:ascii="Consolas" w:hAnsi="Consolas" w:cs="Consolas"/>
+          <w:color w:val="000000"/>
+        </w:rPr>
+        <w:lastRenderedPageBreak/>
+        <w:t>•</w:t>
+      </w:r>
+      <w:r>
+        <w:rPr>
+          <w:rFonts w:ascii="Consolas" w:hAnsi="Consolas" w:cs="Consolas"/>
+          <w:color w:val="000000"/>
+        </w:rPr>
+        <w:tab/>
+        <w:t>Ba-</w:t>
+      </w:r>
+      <w:proofErr w:type="gramStart"/>
+      <w:r>
+        <w:rPr>
+          <w:rFonts w:ascii="Consolas" w:hAnsi="Consolas" w:cs="Consolas"/>
+          <w:color w:val="000000"/>
+        </w:rPr>
+        <w:t xml:space="preserve">132  </w:t>
+      </w:r>
+      <w:proofErr w:type="spellStart"/>
+      <w:r>
+        <w:rPr>
+          <w:rFonts w:ascii="Consolas" w:hAnsi="Consolas" w:cs="Consolas"/>
+          <w:color w:val="000000"/>
+        </w:rPr>
+        <w:t>halflive</w:t>
+      </w:r>
+      <w:proofErr w:type="spellEnd"/>
+      <w:proofErr w:type="gramEnd"/>
+      <w:r>
+        <w:rPr>
+          <w:rFonts w:ascii="Consolas" w:hAnsi="Consolas" w:cs="Consolas"/>
+          <w:color w:val="000000"/>
+        </w:rPr>
+        <w:t>: 3.0    e21</w:t>
+      </w:r>
+      <w:r>
+        <w:rPr>
+          <w:rFonts w:ascii="Consolas" w:hAnsi="Consolas" w:cs="Consolas"/>
+          <w:color w:val="000000"/>
+        </w:rPr>
+        <w:tab/>
+        <w:t>[year]</w:t>
+      </w:r>
+    </w:p>
+    <w:p>
+      <w:pPr>
+        <w:tabs>
+          <w:tab w:val="left" w:pos="960"/>
+          <w:tab w:val="left" w:pos="1920"/>
+          <w:tab w:val="left" w:pos="2880"/>
+          <w:tab w:val="left" w:pos="3840"/>
+          <w:tab w:val="left" w:pos="4800"/>
+          <w:tab w:val="left" w:pos="5760"/>
+          <w:tab w:val="left" w:pos="6720"/>
+          <w:tab w:val="left" w:pos="7680"/>
+          <w:tab w:val="left" w:pos="8640"/>
+          <w:tab w:val="left" w:pos="9600"/>
+          <w:tab w:val="left" w:pos="10560"/>
+          <w:tab w:val="left" w:pos="11520"/>
+          <w:tab w:val="left" w:pos="12480"/>
+          <w:tab w:val="left" w:pos="13440"/>
+          <w:tab w:val="left" w:pos="14400"/>
+          <w:tab w:val="left" w:pos="15360"/>
+          <w:tab w:val="left" w:pos="16320"/>
+          <w:tab w:val="left" w:pos="17280"/>
+          <w:tab w:val="left" w:pos="18240"/>
+          <w:tab w:val="left" w:pos="19200"/>
+          <w:tab w:val="left" w:pos="20160"/>
+          <w:tab w:val="left" w:pos="21120"/>
+          <w:tab w:val="left" w:pos="22080"/>
+          <w:tab w:val="left" w:pos="23040"/>
+          <w:tab w:val="left" w:pos="24000"/>
+          <w:tab w:val="left" w:pos="24960"/>
+          <w:tab w:val="left" w:pos="25920"/>
+          <w:tab w:val="left" w:pos="26880"/>
+          <w:tab w:val="left" w:pos="27840"/>
+          <w:tab w:val="left" w:pos="28800"/>
+          <w:tab w:val="left" w:pos="29760"/>
+          <w:tab w:val="left" w:pos="30720"/>
+        </w:tabs>
+        <w:autoSpaceDE w:val="0"/>
+        <w:autoSpaceDN w:val="0"/>
+        <w:adjustRightInd w:val="0"/>
+        <w:spacing w:after="0" w:line="240" w:lineRule="auto"/>
+        <w:rPr>
+          <w:rFonts w:ascii="Consolas" w:hAnsi="Consolas" w:cs="Consolas"/>
+          <w:color w:val="000000"/>
+        </w:rPr>
+      </w:pPr>
+      <w:r>
+        <w:rPr>
+          <w:rFonts w:ascii="Consolas" w:hAnsi="Consolas" w:cs="Consolas"/>
+          <w:color w:val="000000"/>
+        </w:rPr>
+        <w:t>•</w:t>
+      </w:r>
+      <w:r>
+        <w:rPr>
+          <w:rFonts w:ascii="Consolas" w:hAnsi="Consolas" w:cs="Consolas"/>
+          <w:color w:val="000000"/>
+        </w:rPr>
+        <w:tab/>
+        <w:t>Ce-</w:t>
+      </w:r>
+      <w:proofErr w:type="gramStart"/>
+      <w:r>
+        <w:rPr>
+          <w:rFonts w:ascii="Consolas" w:hAnsi="Consolas" w:cs="Consolas"/>
+          <w:color w:val="000000"/>
+        </w:rPr>
+        <w:t xml:space="preserve">138  </w:t>
+      </w:r>
+      <w:proofErr w:type="spellStart"/>
+      <w:r>
+        <w:rPr>
+          <w:rFonts w:ascii="Consolas" w:hAnsi="Consolas" w:cs="Consolas"/>
+          <w:color w:val="000000"/>
+        </w:rPr>
+        <w:t>halflive</w:t>
+      </w:r>
+      <w:proofErr w:type="spellEnd"/>
+      <w:proofErr w:type="gramEnd"/>
+      <w:r>
+        <w:rPr>
+          <w:rFonts w:ascii="Consolas" w:hAnsi="Consolas" w:cs="Consolas"/>
+          <w:color w:val="000000"/>
+        </w:rPr>
+        <w:t>: 4.4    e16</w:t>
+      </w:r>
+      <w:r>
+        <w:rPr>
+          <w:rFonts w:ascii="Consolas" w:hAnsi="Consolas" w:cs="Consolas"/>
+          <w:color w:val="000000"/>
+        </w:rPr>
+        <w:tab/>
+        <w:t>[year]</w:t>
+      </w:r>
+    </w:p>
+    <w:p>
+      <w:pPr>
+        <w:tabs>
+          <w:tab w:val="left" w:pos="960"/>
+          <w:tab w:val="left" w:pos="1920"/>
+          <w:tab w:val="left" w:pos="2880"/>
+          <w:tab w:val="left" w:pos="3840"/>
+          <w:tab w:val="left" w:pos="4800"/>
+          <w:tab w:val="left" w:pos="5760"/>
+          <w:tab w:val="left" w:pos="6720"/>
+          <w:tab w:val="left" w:pos="7680"/>
+          <w:tab w:val="left" w:pos="8640"/>
+          <w:tab w:val="left" w:pos="9600"/>
+          <w:tab w:val="left" w:pos="10560"/>
+          <w:tab w:val="left" w:pos="11520"/>
+          <w:tab w:val="left" w:pos="12480"/>
+          <w:tab w:val="left" w:pos="13440"/>
+          <w:tab w:val="left" w:pos="14400"/>
+          <w:tab w:val="left" w:pos="15360"/>
+          <w:tab w:val="left" w:pos="16320"/>
+          <w:tab w:val="left" w:pos="17280"/>
+          <w:tab w:val="left" w:pos="18240"/>
+          <w:tab w:val="left" w:pos="19200"/>
+          <w:tab w:val="left" w:pos="20160"/>
+          <w:tab w:val="left" w:pos="21120"/>
+          <w:tab w:val="left" w:pos="22080"/>
+          <w:tab w:val="left" w:pos="23040"/>
+          <w:tab w:val="left" w:pos="24000"/>
+          <w:tab w:val="left" w:pos="24960"/>
+          <w:tab w:val="left" w:pos="25920"/>
+          <w:tab w:val="left" w:pos="26880"/>
+          <w:tab w:val="left" w:pos="27840"/>
+          <w:tab w:val="left" w:pos="28800"/>
+          <w:tab w:val="left" w:pos="29760"/>
+          <w:tab w:val="left" w:pos="30720"/>
+        </w:tabs>
+        <w:autoSpaceDE w:val="0"/>
+        <w:autoSpaceDN w:val="0"/>
+        <w:adjustRightInd w:val="0"/>
+        <w:spacing w:after="0" w:line="240" w:lineRule="auto"/>
+        <w:rPr>
+          <w:rFonts w:ascii="Consolas" w:hAnsi="Consolas" w:cs="Consolas"/>
+          <w:color w:val="000000"/>
+        </w:rPr>
+      </w:pPr>
+      <w:r>
+        <w:rPr>
+          <w:rFonts w:ascii="Consolas" w:hAnsi="Consolas" w:cs="Consolas"/>
+          <w:color w:val="000000"/>
+        </w:rPr>
+        <w:t>•</w:t>
+      </w:r>
+      <w:r>
+        <w:rPr>
+          <w:rFonts w:ascii="Consolas" w:hAnsi="Consolas" w:cs="Consolas"/>
+          <w:color w:val="000000"/>
+        </w:rPr>
+        <w:tab/>
+        <w:t>Ce-</w:t>
+      </w:r>
+      <w:proofErr w:type="gramStart"/>
+      <w:r>
+        <w:rPr>
+          <w:rFonts w:ascii="Consolas" w:hAnsi="Consolas" w:cs="Consolas"/>
+          <w:color w:val="000000"/>
+        </w:rPr>
+        <w:t xml:space="preserve">142  </w:t>
+      </w:r>
+      <w:proofErr w:type="spellStart"/>
+      <w:r>
+        <w:rPr>
+          <w:rFonts w:ascii="Consolas" w:hAnsi="Consolas" w:cs="Consolas"/>
+          <w:color w:val="000000"/>
+        </w:rPr>
+        <w:t>halflive</w:t>
+      </w:r>
+      <w:proofErr w:type="spellEnd"/>
+      <w:proofErr w:type="gramEnd"/>
+      <w:r>
+        <w:rPr>
+          <w:rFonts w:ascii="Consolas" w:hAnsi="Consolas" w:cs="Consolas"/>
+          <w:color w:val="000000"/>
+        </w:rPr>
+        <w:t>: 5      e16</w:t>
+      </w:r>
+      <w:r>
+        <w:rPr>
+          <w:rFonts w:ascii="Consolas" w:hAnsi="Consolas" w:cs="Consolas"/>
+          <w:color w:val="000000"/>
+        </w:rPr>
+        <w:tab/>
+        <w:t>[year]</w:t>
+      </w:r>
+    </w:p>
+    <w:p>
+      <w:pPr>
+        <w:tabs>
+          <w:tab w:val="left" w:pos="960"/>
+          <w:tab w:val="left" w:pos="1920"/>
+          <w:tab w:val="left" w:pos="2880"/>
+          <w:tab w:val="left" w:pos="3840"/>
+          <w:tab w:val="left" w:pos="4800"/>
+          <w:tab w:val="left" w:pos="5760"/>
+          <w:tab w:val="left" w:pos="6720"/>
+          <w:tab w:val="left" w:pos="7680"/>
+          <w:tab w:val="left" w:pos="8640"/>
+          <w:tab w:val="left" w:pos="9600"/>
+          <w:tab w:val="left" w:pos="10560"/>
+          <w:tab w:val="left" w:pos="11520"/>
+          <w:tab w:val="left" w:pos="12480"/>
+          <w:tab w:val="left" w:pos="13440"/>
+          <w:tab w:val="left" w:pos="14400"/>
+          <w:tab w:val="left" w:pos="15360"/>
+          <w:tab w:val="left" w:pos="16320"/>
+          <w:tab w:val="left" w:pos="17280"/>
+          <w:tab w:val="left" w:pos="18240"/>
+          <w:tab w:val="left" w:pos="19200"/>
+          <w:tab w:val="left" w:pos="20160"/>
+          <w:tab w:val="left" w:pos="21120"/>
+          <w:tab w:val="left" w:pos="22080"/>
+          <w:tab w:val="left" w:pos="23040"/>
+          <w:tab w:val="left" w:pos="24000"/>
+          <w:tab w:val="left" w:pos="24960"/>
+          <w:tab w:val="left" w:pos="25920"/>
+          <w:tab w:val="left" w:pos="26880"/>
+          <w:tab w:val="left" w:pos="27840"/>
+          <w:tab w:val="left" w:pos="28800"/>
+          <w:tab w:val="left" w:pos="29760"/>
+          <w:tab w:val="left" w:pos="30720"/>
+        </w:tabs>
+        <w:autoSpaceDE w:val="0"/>
+        <w:autoSpaceDN w:val="0"/>
+        <w:adjustRightInd w:val="0"/>
+        <w:spacing w:after="0" w:line="240" w:lineRule="auto"/>
+        <w:rPr>
+          <w:rFonts w:ascii="Consolas" w:hAnsi="Consolas" w:cs="Consolas"/>
+          <w:color w:val="000000"/>
+        </w:rPr>
+      </w:pPr>
+      <w:r>
+        <w:rPr>
+          <w:rFonts w:ascii="Consolas" w:hAnsi="Consolas" w:cs="Consolas"/>
+          <w:color w:val="000000"/>
+        </w:rPr>
+        <w:t>•</w:t>
+      </w:r>
+      <w:r>
+        <w:rPr>
+          <w:rFonts w:ascii="Consolas" w:hAnsi="Consolas" w:cs="Consolas"/>
+          <w:color w:val="000000"/>
+        </w:rPr>
+        <w:tab/>
+        <w:t>Eu-</w:t>
+      </w:r>
+      <w:proofErr w:type="gramStart"/>
+      <w:r>
+        <w:rPr>
+          <w:rFonts w:ascii="Consolas" w:hAnsi="Consolas" w:cs="Consolas"/>
+          <w:color w:val="000000"/>
+        </w:rPr>
+        <w:t xml:space="preserve">151  </w:t>
+      </w:r>
+      <w:proofErr w:type="spellStart"/>
+      <w:r>
+        <w:rPr>
+          <w:rFonts w:ascii="Consolas" w:hAnsi="Consolas" w:cs="Consolas"/>
+          <w:color w:val="000000"/>
+        </w:rPr>
+        <w:t>halflive</w:t>
+      </w:r>
+      <w:proofErr w:type="spellEnd"/>
+      <w:proofErr w:type="gramEnd"/>
+      <w:r>
+        <w:rPr>
+          <w:rFonts w:ascii="Consolas" w:hAnsi="Consolas" w:cs="Consolas"/>
+          <w:color w:val="000000"/>
+        </w:rPr>
+        <w:t>: 1.7    e18</w:t>
+      </w:r>
+      <w:r>
+        <w:rPr>
+          <w:rFonts w:ascii="Consolas" w:hAnsi="Consolas" w:cs="Consolas"/>
+          <w:color w:val="000000"/>
+        </w:rPr>
+        <w:tab/>
+        <w:t>[year]</w:t>
+      </w:r>
+    </w:p>
+    <w:p>
+      <w:pPr>
+        <w:tabs>
+          <w:tab w:val="left" w:pos="960"/>
+          <w:tab w:val="left" w:pos="1920"/>
+          <w:tab w:val="left" w:pos="2880"/>
+          <w:tab w:val="left" w:pos="3840"/>
+          <w:tab w:val="left" w:pos="4800"/>
+          <w:tab w:val="left" w:pos="5760"/>
+          <w:tab w:val="left" w:pos="6720"/>
+          <w:tab w:val="left" w:pos="7680"/>
+          <w:tab w:val="left" w:pos="8640"/>
+          <w:tab w:val="left" w:pos="9600"/>
+          <w:tab w:val="left" w:pos="10560"/>
+          <w:tab w:val="left" w:pos="11520"/>
+          <w:tab w:val="left" w:pos="12480"/>
+          <w:tab w:val="left" w:pos="13440"/>
+          <w:tab w:val="left" w:pos="14400"/>
+          <w:tab w:val="left" w:pos="15360"/>
+          <w:tab w:val="left" w:pos="16320"/>
+          <w:tab w:val="left" w:pos="17280"/>
+          <w:tab w:val="left" w:pos="18240"/>
+          <w:tab w:val="left" w:pos="19200"/>
+          <w:tab w:val="left" w:pos="20160"/>
+          <w:tab w:val="left" w:pos="21120"/>
+          <w:tab w:val="left" w:pos="22080"/>
+          <w:tab w:val="left" w:pos="23040"/>
+          <w:tab w:val="left" w:pos="24000"/>
+          <w:tab w:val="left" w:pos="24960"/>
+          <w:tab w:val="left" w:pos="25920"/>
+          <w:tab w:val="left" w:pos="26880"/>
+          <w:tab w:val="left" w:pos="27840"/>
+          <w:tab w:val="left" w:pos="28800"/>
+          <w:tab w:val="left" w:pos="29760"/>
+          <w:tab w:val="left" w:pos="30720"/>
+        </w:tabs>
+        <w:autoSpaceDE w:val="0"/>
+        <w:autoSpaceDN w:val="0"/>
+        <w:adjustRightInd w:val="0"/>
+        <w:spacing w:after="0" w:line="240" w:lineRule="auto"/>
+        <w:rPr>
+          <w:rFonts w:ascii="Consolas" w:hAnsi="Consolas" w:cs="Consolas"/>
+          <w:color w:val="000000"/>
+        </w:rPr>
+      </w:pPr>
+      <w:r>
+        <w:rPr>
+          <w:rFonts w:ascii="Consolas" w:hAnsi="Consolas" w:cs="Consolas"/>
+          <w:color w:val="000000"/>
+        </w:rPr>
+        <w:t>•</w:t>
+      </w:r>
+      <w:r>
+        <w:rPr>
+          <w:rFonts w:ascii="Consolas" w:hAnsi="Consolas" w:cs="Consolas"/>
+          <w:color w:val="000000"/>
+        </w:rPr>
+        <w:tab/>
+        <w:t xml:space="preserve">Ta-180m </w:t>
+      </w:r>
+      <w:proofErr w:type="spellStart"/>
+      <w:r>
+        <w:rPr>
+          <w:rFonts w:ascii="Consolas" w:hAnsi="Consolas" w:cs="Consolas"/>
+          <w:color w:val="000000"/>
+        </w:rPr>
+        <w:t>halflive</w:t>
+      </w:r>
+      <w:proofErr w:type="spellEnd"/>
+      <w:r>
+        <w:rPr>
+          <w:rFonts w:ascii="Consolas" w:hAnsi="Consolas" w:cs="Consolas"/>
+          <w:color w:val="000000"/>
+        </w:rPr>
+        <w:t>: 1.2    e15</w:t>
+      </w:r>
+      <w:r>
+        <w:rPr>
+          <w:rFonts w:ascii="Consolas" w:hAnsi="Consolas" w:cs="Consolas"/>
+          <w:color w:val="000000"/>
+        </w:rPr>
+        <w:tab/>
+        <w:t>[year]</w:t>
+      </w:r>
+    </w:p>
+    <w:p>
+      <w:pPr>
+        <w:tabs>
+          <w:tab w:val="left" w:pos="960"/>
+          <w:tab w:val="left" w:pos="1920"/>
+          <w:tab w:val="left" w:pos="2880"/>
+          <w:tab w:val="left" w:pos="3840"/>
+          <w:tab w:val="left" w:pos="4800"/>
+          <w:tab w:val="left" w:pos="5760"/>
+          <w:tab w:val="left" w:pos="6720"/>
+          <w:tab w:val="left" w:pos="7680"/>
+          <w:tab w:val="left" w:pos="8640"/>
+          <w:tab w:val="left" w:pos="9600"/>
+          <w:tab w:val="left" w:pos="10560"/>
+          <w:tab w:val="left" w:pos="11520"/>
+          <w:tab w:val="left" w:pos="12480"/>
+          <w:tab w:val="left" w:pos="13440"/>
+          <w:tab w:val="left" w:pos="14400"/>
+          <w:tab w:val="left" w:pos="15360"/>
+          <w:tab w:val="left" w:pos="16320"/>
+          <w:tab w:val="left" w:pos="17280"/>
+          <w:tab w:val="left" w:pos="18240"/>
+          <w:tab w:val="left" w:pos="19200"/>
+          <w:tab w:val="left" w:pos="20160"/>
+          <w:tab w:val="left" w:pos="21120"/>
+          <w:tab w:val="left" w:pos="22080"/>
+          <w:tab w:val="left" w:pos="23040"/>
+          <w:tab w:val="left" w:pos="24000"/>
+          <w:tab w:val="left" w:pos="24960"/>
+          <w:tab w:val="left" w:pos="25920"/>
+          <w:tab w:val="left" w:pos="26880"/>
+          <w:tab w:val="left" w:pos="27840"/>
+          <w:tab w:val="left" w:pos="28800"/>
+          <w:tab w:val="left" w:pos="29760"/>
+          <w:tab w:val="left" w:pos="30720"/>
+        </w:tabs>
+        <w:autoSpaceDE w:val="0"/>
+        <w:autoSpaceDN w:val="0"/>
+        <w:adjustRightInd w:val="0"/>
+        <w:spacing w:after="0" w:line="240" w:lineRule="auto"/>
+        <w:rPr>
+          <w:rFonts w:ascii="Consolas" w:hAnsi="Consolas" w:cs="Consolas"/>
+          <w:color w:val="000000"/>
+        </w:rPr>
+      </w:pPr>
+      <w:r>
+        <w:rPr>
+          <w:rFonts w:ascii="Consolas" w:hAnsi="Consolas" w:cs="Consolas"/>
+          <w:color w:val="000000"/>
+        </w:rPr>
+        <w:t>•</w:t>
+      </w:r>
+      <w:r>
+        <w:rPr>
+          <w:rFonts w:ascii="Consolas" w:hAnsi="Consolas" w:cs="Consolas"/>
+          <w:color w:val="000000"/>
+        </w:rPr>
+        <w:tab/>
+        <w:t xml:space="preserve">W-183   </w:t>
+      </w:r>
+      <w:proofErr w:type="spellStart"/>
+      <w:r>
+        <w:rPr>
+          <w:rFonts w:ascii="Consolas" w:hAnsi="Consolas" w:cs="Consolas"/>
+          <w:color w:val="000000"/>
+        </w:rPr>
+        <w:t>halflive</w:t>
+      </w:r>
+      <w:proofErr w:type="spellEnd"/>
+      <w:r>
+        <w:rPr>
+          <w:rFonts w:ascii="Consolas" w:hAnsi="Consolas" w:cs="Consolas"/>
+          <w:color w:val="000000"/>
+        </w:rPr>
+        <w:t>: 6.7    e20</w:t>
+      </w:r>
+      <w:r>
+        <w:rPr>
+          <w:rFonts w:ascii="Consolas" w:hAnsi="Consolas" w:cs="Consolas"/>
+          <w:color w:val="000000"/>
+        </w:rPr>
+        <w:tab/>
+        <w:t>[year]</w:t>
+      </w:r>
+    </w:p>
+    <w:p>
+      <w:pPr>
+        <w:tabs>
+          <w:tab w:val="left" w:pos="960"/>
+          <w:tab w:val="left" w:pos="1920"/>
+          <w:tab w:val="left" w:pos="2880"/>
+          <w:tab w:val="left" w:pos="3840"/>
+          <w:tab w:val="left" w:pos="4800"/>
+          <w:tab w:val="left" w:pos="5760"/>
+          <w:tab w:val="left" w:pos="6720"/>
+          <w:tab w:val="left" w:pos="7680"/>
+          <w:tab w:val="left" w:pos="8640"/>
+          <w:tab w:val="left" w:pos="9600"/>
+          <w:tab w:val="left" w:pos="10560"/>
+          <w:tab w:val="left" w:pos="11520"/>
+          <w:tab w:val="left" w:pos="12480"/>
+          <w:tab w:val="left" w:pos="13440"/>
+          <w:tab w:val="left" w:pos="14400"/>
+          <w:tab w:val="left" w:pos="15360"/>
+          <w:tab w:val="left" w:pos="16320"/>
+          <w:tab w:val="left" w:pos="17280"/>
+          <w:tab w:val="left" w:pos="18240"/>
+          <w:tab w:val="left" w:pos="19200"/>
+          <w:tab w:val="left" w:pos="20160"/>
+          <w:tab w:val="left" w:pos="21120"/>
+          <w:tab w:val="left" w:pos="22080"/>
+          <w:tab w:val="left" w:pos="23040"/>
+          <w:tab w:val="left" w:pos="24000"/>
+          <w:tab w:val="left" w:pos="24960"/>
+          <w:tab w:val="left" w:pos="25920"/>
+          <w:tab w:val="left" w:pos="26880"/>
+          <w:tab w:val="left" w:pos="27840"/>
+          <w:tab w:val="left" w:pos="28800"/>
+          <w:tab w:val="left" w:pos="29760"/>
+          <w:tab w:val="left" w:pos="30720"/>
+        </w:tabs>
+        <w:autoSpaceDE w:val="0"/>
+        <w:autoSpaceDN w:val="0"/>
+        <w:adjustRightInd w:val="0"/>
+        <w:spacing w:after="0" w:line="240" w:lineRule="auto"/>
+        <w:rPr>
+          <w:rFonts w:ascii="Consolas" w:hAnsi="Consolas" w:cs="Consolas"/>
+          <w:color w:val="000000"/>
+        </w:rPr>
+      </w:pPr>
+      <w:r>
+        <w:rPr>
+          <w:rFonts w:ascii="Consolas" w:hAnsi="Consolas" w:cs="Consolas"/>
+          <w:color w:val="000000"/>
+        </w:rPr>
+        <w:t>•</w:t>
+      </w:r>
+      <w:r>
+        <w:rPr>
+          <w:rFonts w:ascii="Consolas" w:hAnsi="Consolas" w:cs="Consolas"/>
+          <w:color w:val="000000"/>
+        </w:rPr>
+        <w:tab/>
+        <w:t>Os-</w:t>
+      </w:r>
+      <w:proofErr w:type="gramStart"/>
+      <w:r>
+        <w:rPr>
+          <w:rFonts w:ascii="Consolas" w:hAnsi="Consolas" w:cs="Consolas"/>
+          <w:color w:val="000000"/>
+        </w:rPr>
+        <w:t xml:space="preserve">184  </w:t>
+      </w:r>
+      <w:proofErr w:type="spellStart"/>
+      <w:r>
+        <w:rPr>
+          <w:rFonts w:ascii="Consolas" w:hAnsi="Consolas" w:cs="Consolas"/>
+          <w:color w:val="000000"/>
+        </w:rPr>
+        <w:t>halflive</w:t>
+      </w:r>
+      <w:proofErr w:type="spellEnd"/>
+      <w:proofErr w:type="gramEnd"/>
+      <w:r>
+        <w:rPr>
+          <w:rFonts w:ascii="Consolas" w:hAnsi="Consolas" w:cs="Consolas"/>
+          <w:color w:val="000000"/>
+        </w:rPr>
+        <w:t>: 5.6    e13</w:t>
+      </w:r>
+      <w:r>
+        <w:rPr>
+          <w:rFonts w:ascii="Consolas" w:hAnsi="Consolas" w:cs="Consolas"/>
+          <w:color w:val="000000"/>
+        </w:rPr>
+        <w:tab/>
+        <w:t>[year]</w:t>
+      </w:r>
+    </w:p>
+    <w:p>
+      <w:pPr>
+        <w:tabs>
+          <w:tab w:val="left" w:pos="960"/>
+          <w:tab w:val="left" w:pos="1920"/>
+          <w:tab w:val="left" w:pos="2880"/>
+          <w:tab w:val="left" w:pos="3840"/>
+          <w:tab w:val="left" w:pos="4800"/>
+          <w:tab w:val="left" w:pos="5760"/>
+          <w:tab w:val="left" w:pos="6720"/>
+          <w:tab w:val="left" w:pos="7680"/>
+          <w:tab w:val="left" w:pos="8640"/>
+          <w:tab w:val="left" w:pos="9600"/>
+          <w:tab w:val="left" w:pos="10560"/>
+          <w:tab w:val="left" w:pos="11520"/>
+          <w:tab w:val="left" w:pos="12480"/>
+          <w:tab w:val="left" w:pos="13440"/>
+          <w:tab w:val="left" w:pos="14400"/>
+          <w:tab w:val="left" w:pos="15360"/>
+          <w:tab w:val="left" w:pos="16320"/>
+          <w:tab w:val="left" w:pos="17280"/>
+          <w:tab w:val="left" w:pos="18240"/>
+          <w:tab w:val="left" w:pos="19200"/>
+          <w:tab w:val="left" w:pos="20160"/>
+          <w:tab w:val="left" w:pos="21120"/>
+          <w:tab w:val="left" w:pos="22080"/>
+          <w:tab w:val="left" w:pos="23040"/>
+          <w:tab w:val="left" w:pos="24000"/>
+          <w:tab w:val="left" w:pos="24960"/>
+          <w:tab w:val="left" w:pos="25920"/>
+          <w:tab w:val="left" w:pos="26880"/>
+          <w:tab w:val="left" w:pos="27840"/>
+          <w:tab w:val="left" w:pos="28800"/>
+          <w:tab w:val="left" w:pos="29760"/>
+          <w:tab w:val="left" w:pos="30720"/>
+        </w:tabs>
+        <w:autoSpaceDE w:val="0"/>
+        <w:autoSpaceDN w:val="0"/>
+        <w:adjustRightInd w:val="0"/>
+        <w:spacing w:after="0" w:line="240" w:lineRule="auto"/>
+        <w:rPr>
+          <w:rFonts w:ascii="Consolas" w:hAnsi="Consolas" w:cs="Consolas"/>
+          <w:color w:val="000000"/>
+        </w:rPr>
+      </w:pPr>
+    </w:p>
+    <w:p>
+      <w:r>
+        <w:t xml:space="preserve">Er-145, a very exotic nuclide did not yet get a </w:t>
+      </w:r>
+      <w:proofErr w:type="spellStart"/>
+      <w:r>
+        <w:t>halflife</w:t>
+      </w:r>
+      <w:proofErr w:type="spellEnd"/>
+      <w:r>
+        <w:t>, thus has a value that classifies it as stable. The code now gives it a half-live time of 1.0e-6 [s].</w:t>
       </w:r>
     </w:p>
     <w:p>
@@ -808,49 +2297,7 @@
         <w:rPr>
           <w:rFonts w:ascii="Calibri" w:hAnsi="Calibri" w:cs="Calibri"/>
         </w:rPr>
-        <w:t xml:space="preserve">Dillen T van, Dijk A van, Kloosterman A, Russo F, </w:t>
-      </w:r>
-      <w:proofErr w:type="spellStart"/>
-      <w:r>
-        <w:rPr>
-          <w:rFonts w:ascii="Calibri" w:hAnsi="Calibri" w:cs="Calibri"/>
-        </w:rPr>
-        <w:t>Mommaert</w:t>
-      </w:r>
-      <w:proofErr w:type="spellEnd"/>
-      <w:r>
-        <w:rPr>
-          <w:rFonts w:ascii="Calibri" w:hAnsi="Calibri" w:cs="Calibri"/>
-        </w:rPr>
-        <w:t xml:space="preserve"> C. Accounting for ingrowth of radioactive progeny in dose assessments: generic weighting factors for dose coefficients. J </w:t>
-      </w:r>
-      <w:proofErr w:type="spellStart"/>
-      <w:r>
-        <w:rPr>
-          <w:rFonts w:ascii="Calibri" w:hAnsi="Calibri" w:cs="Calibri"/>
-        </w:rPr>
-        <w:t>Radiol</w:t>
-      </w:r>
-      <w:proofErr w:type="spellEnd"/>
-      <w:r>
-        <w:rPr>
-          <w:rFonts w:ascii="Calibri" w:hAnsi="Calibri" w:cs="Calibri"/>
-        </w:rPr>
-        <w:t xml:space="preserve"> </w:t>
-      </w:r>
-      <w:proofErr w:type="spellStart"/>
-      <w:r>
-        <w:rPr>
-          <w:rFonts w:ascii="Calibri" w:hAnsi="Calibri" w:cs="Calibri"/>
-        </w:rPr>
-        <w:t>Prot</w:t>
-      </w:r>
-      <w:proofErr w:type="spellEnd"/>
-      <w:r>
-        <w:rPr>
-          <w:rFonts w:ascii="Calibri" w:hAnsi="Calibri" w:cs="Calibri"/>
-        </w:rPr>
-        <w:t xml:space="preserve"> 40:83; 2019.</w:t>
+        <w:t>Dillen T van, Dijk A van, Kloosterman A, Russo F, Mommaert C. Accounting for ingrowth of radioactive progeny in dose assessments: generic weighting factors for dose coefficients. J Radiol Prot 40:83; 2019.</w:t>
       </w:r>
     </w:p>
     <w:p>
@@ -983,8 +2430,124 @@
       </w:rPr>
     </w:lvl>
   </w:abstractNum>
+  <w:abstractNum w:abstractNumId="1" w15:restartNumberingAfterBreak="0">
+    <w:nsid w:val="08722657"/>
+    <w:multiLevelType w:val="hybridMultilevel"/>
+    <w:tmpl w:val="FF38C71E"/>
+    <w:lvl w:ilvl="0" w:tplc="04130001">
+      <w:start w:val="1"/>
+      <w:numFmt w:val="bullet"/>
+      <w:lvlText w:val=""/>
+      <w:lvlJc w:val="left"/>
+      <w:pPr>
+        <w:ind w:left="720" w:hanging="360"/>
+      </w:pPr>
+      <w:rPr>
+        <w:rFonts w:ascii="Symbol" w:hAnsi="Symbol" w:hint="default"/>
+      </w:rPr>
+    </w:lvl>
+    <w:lvl w:ilvl="1" w:tplc="04130003" w:tentative="1">
+      <w:start w:val="1"/>
+      <w:numFmt w:val="bullet"/>
+      <w:lvlText w:val="o"/>
+      <w:lvlJc w:val="left"/>
+      <w:pPr>
+        <w:ind w:left="1440" w:hanging="360"/>
+      </w:pPr>
+      <w:rPr>
+        <w:rFonts w:ascii="Courier New" w:hAnsi="Courier New" w:cs="Courier New" w:hint="default"/>
+      </w:rPr>
+    </w:lvl>
+    <w:lvl w:ilvl="2" w:tplc="04130005" w:tentative="1">
+      <w:start w:val="1"/>
+      <w:numFmt w:val="bullet"/>
+      <w:lvlText w:val=""/>
+      <w:lvlJc w:val="left"/>
+      <w:pPr>
+        <w:ind w:left="2160" w:hanging="360"/>
+      </w:pPr>
+      <w:rPr>
+        <w:rFonts w:ascii="Wingdings" w:hAnsi="Wingdings" w:hint="default"/>
+      </w:rPr>
+    </w:lvl>
+    <w:lvl w:ilvl="3" w:tplc="04130001" w:tentative="1">
+      <w:start w:val="1"/>
+      <w:numFmt w:val="bullet"/>
+      <w:lvlText w:val=""/>
+      <w:lvlJc w:val="left"/>
+      <w:pPr>
+        <w:ind w:left="2880" w:hanging="360"/>
+      </w:pPr>
+      <w:rPr>
+        <w:rFonts w:ascii="Symbol" w:hAnsi="Symbol" w:hint="default"/>
+      </w:rPr>
+    </w:lvl>
+    <w:lvl w:ilvl="4" w:tplc="04130003" w:tentative="1">
+      <w:start w:val="1"/>
+      <w:numFmt w:val="bullet"/>
+      <w:lvlText w:val="o"/>
+      <w:lvlJc w:val="left"/>
+      <w:pPr>
+        <w:ind w:left="3600" w:hanging="360"/>
+      </w:pPr>
+      <w:rPr>
+        <w:rFonts w:ascii="Courier New" w:hAnsi="Courier New" w:cs="Courier New" w:hint="default"/>
+      </w:rPr>
+    </w:lvl>
+    <w:lvl w:ilvl="5" w:tplc="04130005" w:tentative="1">
+      <w:start w:val="1"/>
+      <w:numFmt w:val="bullet"/>
+      <w:lvlText w:val=""/>
+      <w:lvlJc w:val="left"/>
+      <w:pPr>
+        <w:ind w:left="4320" w:hanging="360"/>
+      </w:pPr>
+      <w:rPr>
+        <w:rFonts w:ascii="Wingdings" w:hAnsi="Wingdings" w:hint="default"/>
+      </w:rPr>
+    </w:lvl>
+    <w:lvl w:ilvl="6" w:tplc="04130001" w:tentative="1">
+      <w:start w:val="1"/>
+      <w:numFmt w:val="bullet"/>
+      <w:lvlText w:val=""/>
+      <w:lvlJc w:val="left"/>
+      <w:pPr>
+        <w:ind w:left="5040" w:hanging="360"/>
+      </w:pPr>
+      <w:rPr>
+        <w:rFonts w:ascii="Symbol" w:hAnsi="Symbol" w:hint="default"/>
+      </w:rPr>
+    </w:lvl>
+    <w:lvl w:ilvl="7" w:tplc="04130003" w:tentative="1">
+      <w:start w:val="1"/>
+      <w:numFmt w:val="bullet"/>
+      <w:lvlText w:val="o"/>
+      <w:lvlJc w:val="left"/>
+      <w:pPr>
+        <w:ind w:left="5760" w:hanging="360"/>
+      </w:pPr>
+      <w:rPr>
+        <w:rFonts w:ascii="Courier New" w:hAnsi="Courier New" w:cs="Courier New" w:hint="default"/>
+      </w:rPr>
+    </w:lvl>
+    <w:lvl w:ilvl="8" w:tplc="04130005" w:tentative="1">
+      <w:start w:val="1"/>
+      <w:numFmt w:val="bullet"/>
+      <w:lvlText w:val=""/>
+      <w:lvlJc w:val="left"/>
+      <w:pPr>
+        <w:ind w:left="6480" w:hanging="360"/>
+      </w:pPr>
+      <w:rPr>
+        <w:rFonts w:ascii="Wingdings" w:hAnsi="Wingdings" w:hint="default"/>
+      </w:rPr>
+    </w:lvl>
+  </w:abstractNum>
   <w:num w:numId="1" w16cid:durableId="2049837483">
     <w:abstractNumId w:val="0"/>
+  </w:num>
+  <w:num w:numId="2" w16cid:durableId="707029008">
+    <w:abstractNumId w:val="1"/>
   </w:num>
 </w:numbering>
 </file>
@@ -1412,6 +2975,7 @@
   <w:style w:type="character" w:default="1" w:styleId="Standaardalinea-lettertype">
     <w:name w:val="Default Paragraph Font"/>
     <w:uiPriority w:val="1"/>
+    <w:semiHidden/>
     <w:unhideWhenUsed/>
   </w:style>
   <w:style w:type="table" w:default="1" w:styleId="Standaardtabel">

</xml_diff>

<commit_message>
ICRP-119 was missing from the used files
</commit_message>
<xml_diff>
--- a/readme.docx
+++ b/readme.docx
@@ -483,9 +483,35 @@
       <w:r>
         <w:t xml:space="preserve">: </w:t>
       </w:r>
-      <w:r>
-        <w:t>https://doi.org/10.1177/0146645320906277</w:t>
-      </w:r>
+      <w:hyperlink r:id="rId7" w:history="1">
+        <w:r>
+          <w:rPr>
+            <w:rStyle w:val="Hyperlink"/>
+          </w:rPr>
+          <w:t>https://doi.org/10.1177/0146645320906277</w:t>
+        </w:r>
+      </w:hyperlink>
+    </w:p>
+    <w:p>
+      <w:r>
+        <w:t xml:space="preserve">DCC from the ICRP-119, </w:t>
+      </w:r>
+      <w:proofErr w:type="spellStart"/>
+      <w:r>
+        <w:t>doi</w:t>
+      </w:r>
+      <w:proofErr w:type="spellEnd"/>
+      <w:r>
+        <w:t xml:space="preserve">: </w:t>
+      </w:r>
+      <w:hyperlink r:id="rId8" w:history="1">
+        <w:r>
+          <w:rPr>
+            <w:rStyle w:val="Hyperlink"/>
+          </w:rPr>
+          <w:t>http://dx.doi.org/10.1016/j.ympev.2012.04.018</w:t>
+        </w:r>
+      </w:hyperlink>
     </w:p>
     <w:p>
       <w:r>
@@ -1430,6 +1456,7 @@
           <w:rFonts w:ascii="Consolas" w:hAnsi="Consolas" w:cs="Consolas"/>
           <w:color w:val="000000"/>
         </w:rPr>
+        <w:lastRenderedPageBreak/>
         <w:t>•</w:t>
       </w:r>
       <w:r>
@@ -1618,7 +1645,6 @@
           <w:rFonts w:ascii="Consolas" w:hAnsi="Consolas" w:cs="Consolas"/>
           <w:color w:val="000000"/>
         </w:rPr>
-        <w:lastRenderedPageBreak/>
         <w:t>•</w:t>
       </w:r>
       <w:r>

</xml_diff>